<commit_message>
Restructured and Added more documentation
</commit_message>
<xml_diff>
--- a/documentation/Mobile App Documentation/Android Unit and Integration Testing Documentation.docx
+++ b/documentation/Mobile App Documentation/Android Unit and Integration Testing Documentation.docx
@@ -188,6 +188,21 @@
       </w:r>
       <w:r>
         <w:t>. Integration tests attempt to test “CreateAd”, “ViewAds” and “ViewAdInfo”, which require the authorised login.</w:t>
+      </w:r>
+    </w:p>
+    <w:p>
+      <w:pPr>
+        <w:pStyle w:val="a3"/>
+        <w:numPr>
+          <w:ilvl w:val="1"/>
+          <w:numId w:val="1"/>
+        </w:numPr>
+        <w:rPr>
+          <w:b/>
+        </w:rPr>
+      </w:pPr>
+      <w:r>
+        <w:t>If you want to know how to login, please look at Android Application User Guide.</w:t>
       </w:r>
       <w:bookmarkStart w:id="0" w:name="_GoBack"/>
       <w:bookmarkEnd w:id="0"/>
@@ -225,7 +240,7 @@
         <w:ind w:left="1440" w:hanging="360"/>
       </w:pPr>
     </w:lvl>
-    <w:lvl w:ilvl="1" w:tplc="04090019" w:tentative="1">
+    <w:lvl w:ilvl="1" w:tplc="04090019">
       <w:start w:val="1"/>
       <w:numFmt w:val="lowerLetter"/>
       <w:lvlText w:val="%2."/>

</xml_diff>